<commit_message>
add data-supplier and data-unitPrice attributes to addOrder.html
</commit_message>
<xml_diff>
--- a/KevinChanges.docx
+++ b/KevinChanges.docx
@@ -11,7 +11,6 @@
           <w:numId w:val="1"/>
         </w:numPr>
         <w:tabs>
-          <w:tab w:val="clear" w:pos="709"/>
           <w:tab w:val="left" w:pos="709" w:leader="none"/>
         </w:tabs>
         <w:bidi w:val="0"/>
@@ -21,6 +20,8 @@
         <w:rPr>
           <w:rFonts w:ascii="Calibri;sans-serif" w:hAnsi="Calibri;sans-serif"/>
           <w:b w:val="false"/>
+          <w:b w:val="false"/>
+          <w:i w:val="false"/>
           <w:i w:val="false"/>
           <w:caps w:val="false"/>
           <w:smallCaps w:val="false"/>
@@ -54,7 +55,6 @@
           <w:numId w:val="1"/>
         </w:numPr>
         <w:tabs>
-          <w:tab w:val="clear" w:pos="709"/>
           <w:tab w:val="left" w:pos="709" w:leader="none"/>
         </w:tabs>
         <w:bidi w:val="0"/>
@@ -64,6 +64,8 @@
         <w:rPr>
           <w:rFonts w:ascii="Calibri;sans-serif" w:hAnsi="Calibri;sans-serif"/>
           <w:b w:val="false"/>
+          <w:b w:val="false"/>
+          <w:i w:val="false"/>
           <w:i w:val="false"/>
           <w:caps w:val="false"/>
           <w:smallCaps w:val="false"/>
@@ -97,7 +99,6 @@
           <w:numId w:val="1"/>
         </w:numPr>
         <w:tabs>
-          <w:tab w:val="clear" w:pos="709"/>
           <w:tab w:val="left" w:pos="709" w:leader="none"/>
         </w:tabs>
         <w:bidi w:val="0"/>
@@ -107,6 +108,8 @@
         <w:rPr>
           <w:rFonts w:ascii="Calibri;sans-serif" w:hAnsi="Calibri;sans-serif"/>
           <w:b w:val="false"/>
+          <w:b w:val="false"/>
+          <w:i w:val="false"/>
           <w:i w:val="false"/>
           <w:caps w:val="false"/>
           <w:smallCaps w:val="false"/>
@@ -140,7 +143,6 @@
           <w:numId w:val="1"/>
         </w:numPr>
         <w:tabs>
-          <w:tab w:val="clear" w:pos="709"/>
           <w:tab w:val="left" w:pos="709" w:leader="none"/>
         </w:tabs>
         <w:bidi w:val="0"/>
@@ -150,21 +152,24 @@
         <w:rPr>
           <w:rFonts w:ascii="Calibri;sans-serif" w:hAnsi="Calibri;sans-serif"/>
           <w:b w:val="false"/>
-          <w:i w:val="false"/>
-          <w:caps w:val="false"/>
-          <w:smallCaps w:val="false"/>
-          <w:color w:val="242424"/>
-          <w:spacing w:val="0"/>
-          <w:sz w:val="22"/>
-        </w:rPr>
-      </w:pPr>
-      <w:r>
-        <w:rPr>
-          <w:rFonts w:ascii="Calibri;sans-serif" w:hAnsi="Calibri;sans-serif"/>
-          <w:b w:val="false"/>
-          <w:i w:val="false"/>
-          <w:caps w:val="false"/>
-          <w:smallCaps w:val="false"/>
+          <w:b w:val="false"/>
+          <w:i w:val="false"/>
+          <w:i w:val="false"/>
+          <w:caps w:val="false"/>
+          <w:smallCaps w:val="false"/>
+          <w:color w:val="242424"/>
+          <w:spacing w:val="0"/>
+          <w:sz w:val="22"/>
+        </w:rPr>
+      </w:pPr>
+      <w:r>
+        <w:rPr>
+          <w:rFonts w:ascii="Calibri;sans-serif" w:hAnsi="Calibri;sans-serif"/>
+          <w:b w:val="false"/>
+          <w:i w:val="false"/>
+          <w:caps w:val="false"/>
+          <w:smallCaps w:val="false"/>
+          <w:strike/>
           <w:color w:val="242424"/>
           <w:spacing w:val="0"/>
           <w:sz w:val="22"/>
@@ -181,7 +186,6 @@
           <w:numId w:val="1"/>
         </w:numPr>
         <w:tabs>
-          <w:tab w:val="clear" w:pos="709"/>
           <w:tab w:val="left" w:pos="709" w:leader="none"/>
         </w:tabs>
         <w:bidi w:val="0"/>
@@ -191,21 +195,24 @@
         <w:rPr>
           <w:rFonts w:ascii="Calibri;sans-serif" w:hAnsi="Calibri;sans-serif"/>
           <w:b w:val="false"/>
-          <w:i w:val="false"/>
-          <w:caps w:val="false"/>
-          <w:smallCaps w:val="false"/>
-          <w:color w:val="242424"/>
-          <w:spacing w:val="0"/>
-          <w:sz w:val="22"/>
-        </w:rPr>
-      </w:pPr>
-      <w:r>
-        <w:rPr>
-          <w:rFonts w:ascii="Calibri;sans-serif" w:hAnsi="Calibri;sans-serif"/>
-          <w:b w:val="false"/>
-          <w:i w:val="false"/>
-          <w:caps w:val="false"/>
-          <w:smallCaps w:val="false"/>
+          <w:b w:val="false"/>
+          <w:i w:val="false"/>
+          <w:i w:val="false"/>
+          <w:caps w:val="false"/>
+          <w:smallCaps w:val="false"/>
+          <w:color w:val="242424"/>
+          <w:spacing w:val="0"/>
+          <w:sz w:val="22"/>
+        </w:rPr>
+      </w:pPr>
+      <w:r>
+        <w:rPr>
+          <w:rFonts w:ascii="Calibri;sans-serif" w:hAnsi="Calibri;sans-serif"/>
+          <w:b w:val="false"/>
+          <w:i w:val="false"/>
+          <w:caps w:val="false"/>
+          <w:smallCaps w:val="false"/>
+          <w:strike/>
           <w:color w:val="242424"/>
           <w:spacing w:val="0"/>
           <w:sz w:val="22"/>
@@ -222,7 +229,6 @@
           <w:numId w:val="1"/>
         </w:numPr>
         <w:tabs>
-          <w:tab w:val="clear" w:pos="709"/>
           <w:tab w:val="left" w:pos="709" w:leader="none"/>
         </w:tabs>
         <w:bidi w:val="0"/>
@@ -232,6 +238,8 @@
         <w:rPr>
           <w:rFonts w:ascii="Calibri;sans-serif" w:hAnsi="Calibri;sans-serif"/>
           <w:b w:val="false"/>
+          <w:b w:val="false"/>
+          <w:i w:val="false"/>
           <w:i w:val="false"/>
           <w:caps w:val="false"/>
           <w:smallCaps w:val="false"/>
@@ -290,7 +298,6 @@
           <w:numId w:val="1"/>
         </w:numPr>
         <w:tabs>
-          <w:tab w:val="clear" w:pos="709"/>
           <w:tab w:val="left" w:pos="709" w:leader="none"/>
         </w:tabs>
         <w:bidi w:val="0"/>
@@ -300,6 +307,8 @@
         <w:rPr>
           <w:rFonts w:ascii="Calibri;sans-serif" w:hAnsi="Calibri;sans-serif"/>
           <w:b w:val="false"/>
+          <w:b w:val="false"/>
+          <w:i w:val="false"/>
           <w:i w:val="false"/>
           <w:caps w:val="false"/>
           <w:smallCaps w:val="false"/>
@@ -333,7 +342,6 @@
           <w:numId w:val="1"/>
         </w:numPr>
         <w:tabs>
-          <w:tab w:val="clear" w:pos="709"/>
           <w:tab w:val="left" w:pos="709" w:leader="none"/>
         </w:tabs>
         <w:bidi w:val="0"/>
@@ -343,21 +351,24 @@
         <w:rPr>
           <w:rFonts w:ascii="Calibri;sans-serif" w:hAnsi="Calibri;sans-serif"/>
           <w:b w:val="false"/>
-          <w:i w:val="false"/>
-          <w:caps w:val="false"/>
-          <w:smallCaps w:val="false"/>
-          <w:color w:val="242424"/>
-          <w:spacing w:val="0"/>
-          <w:sz w:val="22"/>
-        </w:rPr>
-      </w:pPr>
-      <w:r>
-        <w:rPr>
-          <w:rFonts w:ascii="Calibri;sans-serif" w:hAnsi="Calibri;sans-serif"/>
-          <w:b w:val="false"/>
-          <w:i w:val="false"/>
-          <w:caps w:val="false"/>
-          <w:smallCaps w:val="false"/>
+          <w:b w:val="false"/>
+          <w:i w:val="false"/>
+          <w:i w:val="false"/>
+          <w:caps w:val="false"/>
+          <w:smallCaps w:val="false"/>
+          <w:color w:val="242424"/>
+          <w:spacing w:val="0"/>
+          <w:sz w:val="22"/>
+        </w:rPr>
+      </w:pPr>
+      <w:r>
+        <w:rPr>
+          <w:rFonts w:ascii="Calibri;sans-serif" w:hAnsi="Calibri;sans-serif"/>
+          <w:b w:val="false"/>
+          <w:i w:val="false"/>
+          <w:caps w:val="false"/>
+          <w:smallCaps w:val="false"/>
+          <w:strike/>
           <w:color w:val="242424"/>
           <w:spacing w:val="0"/>
           <w:sz w:val="22"/>
@@ -374,7 +385,6 @@
           <w:numId w:val="1"/>
         </w:numPr>
         <w:tabs>
-          <w:tab w:val="clear" w:pos="709"/>
           <w:tab w:val="left" w:pos="709" w:leader="none"/>
         </w:tabs>
         <w:bidi w:val="0"/>
@@ -384,26 +394,41 @@
         <w:rPr>
           <w:rFonts w:ascii="Calibri;sans-serif" w:hAnsi="Calibri;sans-serif"/>
           <w:b w:val="false"/>
-          <w:i w:val="false"/>
-          <w:caps w:val="false"/>
-          <w:smallCaps w:val="false"/>
-          <w:color w:val="242424"/>
-          <w:spacing w:val="0"/>
-          <w:sz w:val="22"/>
-        </w:rPr>
-      </w:pPr>
-      <w:r>
-        <w:rPr>
-          <w:rFonts w:ascii="Calibri;sans-serif" w:hAnsi="Calibri;sans-serif"/>
-          <w:b w:val="false"/>
-          <w:i w:val="false"/>
-          <w:caps w:val="false"/>
-          <w:smallCaps w:val="false"/>
-          <w:color w:val="242424"/>
-          <w:spacing w:val="0"/>
-          <w:sz w:val="22"/>
-        </w:rPr>
-        <w:t>Replace print submit function if possible</w:t>
+          <w:b w:val="false"/>
+          <w:i w:val="false"/>
+          <w:i w:val="false"/>
+          <w:caps w:val="false"/>
+          <w:smallCaps w:val="false"/>
+          <w:color w:val="242424"/>
+          <w:spacing w:val="0"/>
+          <w:sz w:val="22"/>
+        </w:rPr>
+      </w:pPr>
+      <w:r>
+        <w:rPr>
+          <w:rFonts w:ascii="Calibri;sans-serif" w:hAnsi="Calibri;sans-serif"/>
+          <w:b w:val="false"/>
+          <w:i w:val="false"/>
+          <w:caps w:val="false"/>
+          <w:smallCaps w:val="false"/>
+          <w:color w:val="242424"/>
+          <w:spacing w:val="0"/>
+          <w:sz w:val="22"/>
+        </w:rPr>
+        <w:t xml:space="preserve">Replace print submit function if possible – </w:t>
+      </w:r>
+      <w:r>
+        <w:rPr>
+          <w:rFonts w:ascii="Calibri;sans-serif" w:hAnsi="Calibri;sans-serif"/>
+          <w:b w:val="false"/>
+          <w:i w:val="false"/>
+          <w:caps w:val="false"/>
+          <w:smallCaps w:val="false"/>
+          <w:color w:val="242424"/>
+          <w:spacing w:val="0"/>
+          <w:sz w:val="22"/>
+        </w:rPr>
+        <w:t>view/print now only displays last po selected for print</w:t>
       </w:r>
     </w:p>
     <w:p>
@@ -424,6 +449,7 @@
       <w:pgNumType w:fmt="decimal"/>
       <w:formProt w:val="false"/>
       <w:textDirection w:val="lrTb"/>
+      <w:docGrid w:type="default" w:linePitch="100" w:charSpace="0"/>
     </w:sectPr>
   </w:body>
 </w:document>
@@ -440,7 +466,7 @@
       <w:lvlJc w:val="start"/>
       <w:pPr>
         <w:tabs>
-          <w:tab w:val="num" w:pos="709"/>
+          <w:tab w:val="num" w:pos="0"/>
         </w:tabs>
         <w:ind w:start="709" w:hanging="0"/>
       </w:pPr>
@@ -693,7 +719,6 @@
     </w:rPrDefault>
     <w:pPrDefault>
       <w:pPr>
-        <w:widowControl/>
         <w:suppressAutoHyphens w:val="true"/>
       </w:pPr>
     </w:pPrDefault>
@@ -703,7 +728,10 @@
     <w:qFormat/>
     <w:pPr>
       <w:widowControl/>
+      <w:suppressAutoHyphens w:val="true"/>
       <w:bidi w:val="0"/>
+      <w:spacing w:before="0" w:after="0"/>
+      <w:jc w:val="start"/>
     </w:pPr>
     <w:rPr>
       <w:rFonts w:ascii="Liberation Serif" w:hAnsi="Liberation Serif" w:eastAsia="NSimSun" w:cs="Lucida Sans"/>

</xml_diff>

<commit_message>
purchaser must be registered user
</commit_message>
<xml_diff>
--- a/KevinChanges.docx
+++ b/KevinChanges.docx
@@ -415,31 +415,203 @@
           <w:spacing w:val="0"/>
           <w:sz w:val="22"/>
         </w:rPr>
-        <w:t xml:space="preserve">Replace print submit function if possible – </w:t>
-      </w:r>
-      <w:r>
-        <w:rPr>
-          <w:rFonts w:ascii="Calibri;sans-serif" w:hAnsi="Calibri;sans-serif"/>
-          <w:b w:val="false"/>
-          <w:i w:val="false"/>
-          <w:caps w:val="false"/>
-          <w:smallCaps w:val="false"/>
-          <w:color w:val="242424"/>
-          <w:spacing w:val="0"/>
-          <w:sz w:val="22"/>
-        </w:rPr>
-        <w:t>view/print now only displays last po selected for print</w:t>
-      </w:r>
-    </w:p>
-    <w:p>
-      <w:pPr>
-        <w:pStyle w:val="Normal"/>
-        <w:bidi w:val="0"/>
-        <w:jc w:val="start"/>
-        <w:rPr/>
-      </w:pPr>
-      <w:r>
-        <w:rPr/>
+        <w:t>Replace print submit function if possible – view/print now only displays last po selected for print</w:t>
+      </w:r>
+    </w:p>
+    <w:p>
+      <w:pPr>
+        <w:pStyle w:val="Normal"/>
+        <w:bidi w:val="0"/>
+        <w:jc w:val="start"/>
+        <w:rPr/>
+      </w:pPr>
+      <w:r>
+        <w:rPr/>
+      </w:r>
+    </w:p>
+    <w:p>
+      <w:pPr>
+        <w:pStyle w:val="Normal"/>
+        <w:bidi w:val="0"/>
+        <w:jc w:val="start"/>
+        <w:rPr/>
+      </w:pPr>
+      <w:r>
+        <w:rPr/>
+        <w:t>17 Apr 2023</w:t>
+      </w:r>
+    </w:p>
+    <w:p>
+      <w:pPr>
+        <w:pStyle w:val="Normal"/>
+        <w:bidi w:val="0"/>
+        <w:jc w:val="start"/>
+        <w:rPr/>
+      </w:pPr>
+      <w:r>
+        <w:rPr/>
+      </w:r>
+    </w:p>
+    <w:p>
+      <w:pPr>
+        <w:pStyle w:val="Normal"/>
+        <w:bidi w:val="0"/>
+        <w:jc w:val="start"/>
+        <w:rPr/>
+      </w:pPr>
+      <w:r>
+        <w:rPr/>
+        <w:t xml:space="preserve">&gt; </w:t>
+      </w:r>
+      <w:r>
+        <w:rPr/>
+        <w:t>modify reg</w:t>
+      </w:r>
+      <w:r>
+        <w:rPr/>
+        <w:t xml:space="preserve">ister.html, </w:t>
+      </w:r>
+      <w:r>
+        <w:rPr/>
+        <w:t>add given name and surname</w:t>
+      </w:r>
+    </w:p>
+    <w:p>
+      <w:pPr>
+        <w:pStyle w:val="Normal"/>
+        <w:bidi w:val="0"/>
+        <w:jc w:val="start"/>
+        <w:rPr/>
+      </w:pPr>
+      <w:r>
+        <w:rPr/>
+        <w:t xml:space="preserve">&gt; </w:t>
+      </w:r>
+      <w:r>
+        <w:rPr/>
+        <w:t>modify User.html</w:t>
+      </w:r>
+    </w:p>
+    <w:p>
+      <w:pPr>
+        <w:pStyle w:val="Normal"/>
+        <w:bidi w:val="0"/>
+        <w:jc w:val="start"/>
+        <w:rPr/>
+      </w:pPr>
+      <w:r>
+        <w:rPr/>
+        <w:t>&gt; add given name and surname to table User</w:t>
+      </w:r>
+    </w:p>
+    <w:p>
+      <w:pPr>
+        <w:pStyle w:val="Normal"/>
+        <w:bidi w:val="0"/>
+        <w:jc w:val="start"/>
+        <w:rPr/>
+      </w:pPr>
+      <w:r>
+        <w:rPr/>
+      </w:r>
+    </w:p>
+    <w:p>
+      <w:pPr>
+        <w:pStyle w:val="Normal"/>
+        <w:bidi w:val="0"/>
+        <w:jc w:val="start"/>
+        <w:rPr/>
+      </w:pPr>
+      <w:r>
+        <w:rPr/>
+        <w:t xml:space="preserve">&gt; </w:t>
+      </w:r>
+      <w:r>
+        <w:rPr/>
+        <w:t>modify utilities.getPurchaserId</w:t>
+      </w:r>
+    </w:p>
+    <w:p>
+      <w:pPr>
+        <w:pStyle w:val="Normal"/>
+        <w:bidi w:val="0"/>
+        <w:jc w:val="start"/>
+        <w:rPr/>
+      </w:pPr>
+      <w:r>
+        <w:rPr/>
+        <w:t xml:space="preserve">&gt; </w:t>
+      </w:r>
+      <w:r>
+        <w:rPr/>
+        <w:t>routes.addOrder</w:t>
+      </w:r>
+    </w:p>
+    <w:p>
+      <w:pPr>
+        <w:pStyle w:val="Normal"/>
+        <w:bidi w:val="0"/>
+        <w:jc w:val="start"/>
+        <w:rPr/>
+      </w:pPr>
+      <w:r>
+        <w:rPr/>
+      </w:r>
+    </w:p>
+    <w:p>
+      <w:pPr>
+        <w:pStyle w:val="Normal"/>
+        <w:bidi w:val="0"/>
+        <w:jc w:val="start"/>
+        <w:rPr/>
+      </w:pPr>
+      <w:r>
+        <w:rPr/>
+        <w:drawing>
+          <wp:anchor behindDoc="0" distT="0" distB="0" distL="0" distR="0" simplePos="0" locked="0" layoutInCell="0" allowOverlap="1" relativeHeight="2">
+            <wp:simplePos x="0" y="0"/>
+            <wp:positionH relativeFrom="column">
+              <wp:align>center</wp:align>
+            </wp:positionH>
+            <wp:positionV relativeFrom="paragraph">
+              <wp:posOffset>635</wp:posOffset>
+            </wp:positionV>
+            <wp:extent cx="6332220" cy="3297555"/>
+            <wp:effectExtent l="0" t="0" r="0" b="0"/>
+            <wp:wrapSquare wrapText="largest"/>
+            <wp:docPr id="1" name="Image1" descr="" title=""/>
+            <wp:cNvGraphicFramePr>
+              <a:graphicFrameLocks xmlns:a="http://schemas.openxmlformats.org/drawingml/2006/main" noChangeAspect="1"/>
+            </wp:cNvGraphicFramePr>
+            <a:graphic xmlns:a="http://schemas.openxmlformats.org/drawingml/2006/main">
+              <a:graphicData uri="http://schemas.openxmlformats.org/drawingml/2006/picture">
+                <pic:pic xmlns:pic="http://schemas.openxmlformats.org/drawingml/2006/picture">
+                  <pic:nvPicPr>
+                    <pic:cNvPr id="1" name="Image1" descr="" title=""/>
+                    <pic:cNvPicPr>
+                      <a:picLocks noChangeAspect="1" noChangeArrowheads="1"/>
+                    </pic:cNvPicPr>
+                  </pic:nvPicPr>
+                  <pic:blipFill>
+                    <a:blip r:embed="rId2"/>
+                    <a:stretch>
+                      <a:fillRect/>
+                    </a:stretch>
+                  </pic:blipFill>
+                  <pic:spPr bwMode="auto">
+                    <a:xfrm>
+                      <a:off x="0" y="0"/>
+                      <a:ext cx="6332220" cy="3297555"/>
+                    </a:xfrm>
+                    <a:prstGeom prst="rect">
+                      <a:avLst/>
+                    </a:prstGeom>
+                  </pic:spPr>
+                </pic:pic>
+              </a:graphicData>
+            </a:graphic>
+          </wp:anchor>
+        </w:drawing>
       </w:r>
     </w:p>
     <w:sectPr>
@@ -582,7 +754,7 @@
       <w:start w:val="1"/>
       <w:numFmt w:val="none"/>
       <w:suff w:val="nothing"/>
-      <w:lvlText w:val=""/>
+      <w:lvlText w:val="%1"/>
       <w:lvlJc w:val="start"/>
       <w:pPr>
         <w:tabs>
@@ -595,7 +767,7 @@
       <w:start w:val="1"/>
       <w:numFmt w:val="none"/>
       <w:suff w:val="nothing"/>
-      <w:lvlText w:val=""/>
+      <w:lvlText w:val="%2"/>
       <w:lvlJc w:val="start"/>
       <w:pPr>
         <w:tabs>
@@ -608,7 +780,7 @@
       <w:start w:val="1"/>
       <w:numFmt w:val="none"/>
       <w:suff w:val="nothing"/>
-      <w:lvlText w:val=""/>
+      <w:lvlText w:val="%3"/>
       <w:lvlJc w:val="start"/>
       <w:pPr>
         <w:tabs>
@@ -621,7 +793,7 @@
       <w:start w:val="1"/>
       <w:numFmt w:val="none"/>
       <w:suff w:val="nothing"/>
-      <w:lvlText w:val=""/>
+      <w:lvlText w:val="%4"/>
       <w:lvlJc w:val="start"/>
       <w:pPr>
         <w:tabs>
@@ -634,7 +806,7 @@
       <w:start w:val="1"/>
       <w:numFmt w:val="none"/>
       <w:suff w:val="nothing"/>
-      <w:lvlText w:val=""/>
+      <w:lvlText w:val="%5"/>
       <w:lvlJc w:val="start"/>
       <w:pPr>
         <w:tabs>
@@ -647,7 +819,7 @@
       <w:start w:val="1"/>
       <w:numFmt w:val="none"/>
       <w:suff w:val="nothing"/>
-      <w:lvlText w:val=""/>
+      <w:lvlText w:val="%6"/>
       <w:lvlJc w:val="start"/>
       <w:pPr>
         <w:tabs>
@@ -660,7 +832,7 @@
       <w:start w:val="1"/>
       <w:numFmt w:val="none"/>
       <w:suff w:val="nothing"/>
-      <w:lvlText w:val=""/>
+      <w:lvlText w:val="%7"/>
       <w:lvlJc w:val="start"/>
       <w:pPr>
         <w:tabs>
@@ -673,7 +845,7 @@
       <w:start w:val="1"/>
       <w:numFmt w:val="none"/>
       <w:suff w:val="nothing"/>
-      <w:lvlText w:val=""/>
+      <w:lvlText w:val="%8"/>
       <w:lvlJc w:val="start"/>
       <w:pPr>
         <w:tabs>
@@ -686,7 +858,7 @@
       <w:start w:val="1"/>
       <w:numFmt w:val="none"/>
       <w:suff w:val="nothing"/>
-      <w:lvlText w:val=""/>
+      <w:lvlText w:val="%9"/>
       <w:lvlJc w:val="start"/>
       <w:pPr>
         <w:tabs>
@@ -729,6 +901,9 @@
     <w:pPr>
       <w:widowControl/>
       <w:suppressAutoHyphens w:val="true"/>
+      <w:kinsoku w:val="true"/>
+      <w:overflowPunct w:val="true"/>
+      <w:autoSpaceDE w:val="true"/>
       <w:bidi w:val="0"/>
       <w:spacing w:before="0" w:after="0"/>
       <w:jc w:val="start"/>

</xml_diff>